<commit_message>
ajout lien github sur CdC
</commit_message>
<xml_diff>
--- a/Cahier des charges Hackathon.docx
+++ b/Cahier des charges Hackathon.docx
@@ -86,6 +86,33 @@
           <w:b/>
           <w:bCs/>
           <w:color w:val="2F5496" w:themeColor="accent1" w:themeShade="BF"/>
+          <w:sz w:val="24"/>
+          <w:szCs w:val="24"/>
+          <w:lang w:eastAsia="fr-FR"/>
+        </w:rPr>
+      </w:pPr>
+      <w:r>
+        <w:rPr>
+          <w:rFonts w:ascii="Helvetica" w:eastAsia="Times New Roman" w:hAnsi="Helvetica" w:cs="Times New Roman"/>
+          <w:b/>
+          <w:bCs/>
+          <w:color w:val="2F5496" w:themeColor="accent1" w:themeShade="BF"/>
+          <w:sz w:val="24"/>
+          <w:szCs w:val="24"/>
+          <w:lang w:eastAsia="fr-FR"/>
+        </w:rPr>
+        <w:t>https://github.com/Melwyne/hackathon</w:t>
+      </w:r>
+    </w:p>
+    <w:p>
+      <w:pPr>
+        <w:spacing w:after="0" w:line="360" w:lineRule="auto"/>
+        <w:jc w:val="center"/>
+        <w:rPr>
+          <w:rFonts w:ascii="Helvetica" w:eastAsia="Times New Roman" w:hAnsi="Helvetica" w:cs="Times New Roman"/>
+          <w:b/>
+          <w:bCs/>
+          <w:color w:val="2F5496" w:themeColor="accent1" w:themeShade="BF"/>
           <w:sz w:val="35"/>
           <w:szCs w:val="35"/>
           <w:lang w:eastAsia="fr-FR"/>
@@ -97,12 +124,339 @@
         <w:spacing w:after="0" w:line="360" w:lineRule="auto"/>
         <w:jc w:val="center"/>
         <w:rPr>
-          <w:rFonts w:ascii="Helvetica" w:eastAsia="Times New Roman" w:hAnsi="Helvetica" w:cs="Times New Roman"/>
+          <w:rFonts w:ascii="Helvetica" w:eastAsia="Times New Roman" w:hAnsi="Helvetica" w:cs="Arial"/>
+          <w:sz w:val="24"/>
+          <w:szCs w:val="24"/>
+          <w:u w:val="single"/>
+          <w:lang w:eastAsia="fr-FR"/>
+        </w:rPr>
+      </w:pPr>
+      <w:r>
+        <w:rPr>
+          <w:rFonts w:ascii="Helvetica" w:eastAsia="Times New Roman" w:hAnsi="Helvetica" w:cs="Arial"/>
+          <w:sz w:val="24"/>
+          <w:szCs w:val="24"/>
+          <w:u w:val="single"/>
+          <w:lang w:eastAsia="fr-FR"/>
+        </w:rPr>
+        <w:t>L’Escale Tiers-Lieu</w:t>
+      </w:r>
+      <w:r>
+        <w:rPr>
+          <w:rFonts w:ascii="Helvetica" w:eastAsia="Times New Roman" w:hAnsi="Helvetica" w:cs="Times New Roman"/>
+          <w:sz w:val="24"/>
+          <w:szCs w:val="24"/>
+          <w:u w:val="single"/>
+          <w:lang w:eastAsia="fr-FR"/>
+        </w:rPr>
+        <w:br/>
+      </w:r>
+    </w:p>
+    <w:p>
+      <w:pPr>
+        <w:spacing w:after="0" w:line="360" w:lineRule="auto"/>
+        <w:rPr>
+          <w:rFonts w:ascii="Helvetica" w:eastAsia="Times New Roman" w:hAnsi="Helvetica" w:cs="Arial"/>
           <w:b/>
           <w:bCs/>
-          <w:color w:val="2F5496" w:themeColor="accent1" w:themeShade="BF"/>
-          <w:sz w:val="35"/>
-          <w:szCs w:val="35"/>
+          <w:sz w:val="24"/>
+          <w:szCs w:val="24"/>
+          <w:lang w:eastAsia="fr-FR"/>
+        </w:rPr>
+      </w:pPr>
+      <w:r>
+        <w:rPr>
+          <w:rFonts w:ascii="Helvetica" w:eastAsia="Times New Roman" w:hAnsi="Helvetica" w:cs="Arial"/>
+          <w:b/>
+          <w:bCs/>
+          <w:sz w:val="24"/>
+          <w:szCs w:val="24"/>
+          <w:lang w:eastAsia="fr-FR"/>
+        </w:rPr>
+        <w:t>Repr</w:t>
+      </w:r>
+      <w:r>
+        <w:rPr>
+          <w:rFonts w:ascii="Helvetica" w:eastAsia="Times New Roman" w:hAnsi="Helvetica" w:cs="Arial"/>
+          <w:b/>
+          <w:bCs/>
+          <w:sz w:val="24"/>
+          <w:szCs w:val="24"/>
+          <w:lang w:eastAsia="fr-FR"/>
+        </w:rPr>
+        <w:t>ésentantes</w:t>
+      </w:r>
+    </w:p>
+    <w:p>
+      <w:pPr>
+        <w:spacing w:after="0" w:line="360" w:lineRule="auto"/>
+        <w:rPr>
+          <w:rFonts w:ascii="Helvetica" w:eastAsia="Times New Roman" w:hAnsi="Helvetica" w:cs="Arial"/>
+          <w:sz w:val="24"/>
+          <w:szCs w:val="24"/>
+          <w:lang w:eastAsia="fr-FR"/>
+        </w:rPr>
+      </w:pPr>
+    </w:p>
+    <w:p>
+      <w:pPr>
+        <w:spacing w:after="0" w:line="360" w:lineRule="auto"/>
+        <w:rPr>
+          <w:rFonts w:ascii="Helvetica" w:eastAsia="Times New Roman" w:hAnsi="Helvetica" w:cs="Arial"/>
+          <w:sz w:val="24"/>
+          <w:szCs w:val="24"/>
+          <w:lang w:eastAsia="fr-FR"/>
+        </w:rPr>
+      </w:pPr>
+      <w:proofErr w:type="spellStart"/>
+      <w:r>
+        <w:rPr>
+          <w:rFonts w:ascii="Helvetica" w:eastAsia="Times New Roman" w:hAnsi="Helvetica" w:cs="Arial"/>
+          <w:sz w:val="24"/>
+          <w:szCs w:val="24"/>
+          <w:lang w:eastAsia="fr-FR"/>
+        </w:rPr>
+        <w:t>Pierrine</w:t>
+      </w:r>
+      <w:proofErr w:type="spellEnd"/>
+      <w:r>
+        <w:rPr>
+          <w:rFonts w:ascii="Helvetica" w:eastAsia="Times New Roman" w:hAnsi="Helvetica" w:cs="Arial"/>
+          <w:sz w:val="24"/>
+          <w:szCs w:val="24"/>
+          <w:lang w:eastAsia="fr-FR"/>
+        </w:rPr>
+        <w:t xml:space="preserve"> </w:t>
+      </w:r>
+      <w:r>
+        <w:rPr>
+          <w:rFonts w:ascii="Helvetica" w:eastAsia="Times New Roman" w:hAnsi="Helvetica" w:cs="Arial"/>
+          <w:sz w:val="24"/>
+          <w:szCs w:val="24"/>
+          <w:lang w:eastAsia="fr-FR"/>
+        </w:rPr>
+        <w:t>Godelier : présidente de l’association l’Escal</w:t>
+      </w:r>
+      <w:r>
+        <w:rPr>
+          <w:rFonts w:ascii="Helvetica" w:eastAsia="Times New Roman" w:hAnsi="Helvetica" w:cs="Arial"/>
+          <w:sz w:val="24"/>
+          <w:szCs w:val="24"/>
+          <w:lang w:eastAsia="fr-FR"/>
+        </w:rPr>
+        <w:t>e</w:t>
+      </w:r>
+      <w:r>
+        <w:rPr>
+          <w:rFonts w:ascii="Helvetica" w:eastAsia="Times New Roman" w:hAnsi="Helvetica" w:cs="Arial"/>
+          <w:sz w:val="24"/>
+          <w:szCs w:val="24"/>
+          <w:lang w:eastAsia="fr-FR"/>
+        </w:rPr>
+        <w:t xml:space="preserve"> Tiers-Lieu</w:t>
+      </w:r>
+    </w:p>
+    <w:p>
+      <w:pPr>
+        <w:spacing w:after="0" w:line="360" w:lineRule="auto"/>
+        <w:rPr>
+          <w:rFonts w:ascii="Helvetica" w:eastAsia="Times New Roman" w:hAnsi="Helvetica" w:cs="Arial"/>
+          <w:sz w:val="24"/>
+          <w:szCs w:val="24"/>
+          <w:lang w:eastAsia="fr-FR"/>
+        </w:rPr>
+      </w:pPr>
+      <w:r>
+        <w:rPr>
+          <w:rFonts w:ascii="Helvetica" w:eastAsia="Times New Roman" w:hAnsi="Helvetica" w:cs="Arial"/>
+          <w:sz w:val="24"/>
+          <w:szCs w:val="24"/>
+          <w:lang w:eastAsia="fr-FR"/>
+        </w:rPr>
+        <w:t xml:space="preserve">Christelle </w:t>
+      </w:r>
+      <w:proofErr w:type="spellStart"/>
+      <w:r>
+        <w:rPr>
+          <w:rFonts w:ascii="Helvetica" w:eastAsia="Times New Roman" w:hAnsi="Helvetica" w:cs="Arial"/>
+          <w:sz w:val="24"/>
+          <w:szCs w:val="24"/>
+          <w:lang w:eastAsia="fr-FR"/>
+        </w:rPr>
+        <w:t>Lagouarde</w:t>
+      </w:r>
+      <w:proofErr w:type="spellEnd"/>
+      <w:r>
+        <w:rPr>
+          <w:rFonts w:ascii="Helvetica" w:eastAsia="Times New Roman" w:hAnsi="Helvetica" w:cs="Arial"/>
+          <w:sz w:val="24"/>
+          <w:szCs w:val="24"/>
+          <w:lang w:eastAsia="fr-FR"/>
+        </w:rPr>
+        <w:t> : secrétaire de l’association</w:t>
+      </w:r>
+    </w:p>
+    <w:p>
+      <w:pPr>
+        <w:spacing w:after="0" w:line="360" w:lineRule="auto"/>
+        <w:rPr>
+          <w:rFonts w:ascii="Helvetica" w:eastAsia="Times New Roman" w:hAnsi="Helvetica" w:cs="Arial"/>
+          <w:sz w:val="24"/>
+          <w:szCs w:val="24"/>
+          <w:lang w:eastAsia="fr-FR"/>
+        </w:rPr>
+      </w:pPr>
+      <w:r>
+        <w:rPr>
+          <w:rFonts w:ascii="Helvetica" w:eastAsia="Times New Roman" w:hAnsi="Helvetica" w:cs="Arial"/>
+          <w:sz w:val="24"/>
+          <w:szCs w:val="24"/>
+          <w:lang w:eastAsia="fr-FR"/>
+        </w:rPr>
+        <w:t xml:space="preserve">Aurélie </w:t>
+      </w:r>
+      <w:proofErr w:type="spellStart"/>
+      <w:r>
+        <w:rPr>
+          <w:rFonts w:ascii="Helvetica" w:eastAsia="Times New Roman" w:hAnsi="Helvetica" w:cs="Arial"/>
+          <w:sz w:val="24"/>
+          <w:szCs w:val="24"/>
+          <w:lang w:eastAsia="fr-FR"/>
+        </w:rPr>
+        <w:t>Maurin-Bergeon</w:t>
+      </w:r>
+      <w:proofErr w:type="spellEnd"/>
+      <w:r>
+        <w:rPr>
+          <w:rFonts w:ascii="Helvetica" w:eastAsia="Times New Roman" w:hAnsi="Helvetica" w:cs="Arial"/>
+          <w:sz w:val="24"/>
+          <w:szCs w:val="24"/>
+          <w:lang w:eastAsia="fr-FR"/>
+        </w:rPr>
+        <w:t> : adhérente et formatrice au Campus</w:t>
+      </w:r>
+    </w:p>
+    <w:p>
+      <w:pPr>
+        <w:spacing w:after="0" w:line="360" w:lineRule="auto"/>
+        <w:rPr>
+          <w:rFonts w:ascii="Helvetica" w:eastAsia="Times New Roman" w:hAnsi="Helvetica" w:cs="Arial"/>
+          <w:sz w:val="24"/>
+          <w:szCs w:val="24"/>
+          <w:lang w:eastAsia="fr-FR"/>
+        </w:rPr>
+      </w:pPr>
+    </w:p>
+    <w:p>
+      <w:pPr>
+        <w:spacing w:after="0" w:line="360" w:lineRule="auto"/>
+        <w:rPr>
+          <w:rFonts w:ascii="Helvetica" w:eastAsia="Times New Roman" w:hAnsi="Helvetica" w:cs="Arial"/>
+          <w:b/>
+          <w:bCs/>
+          <w:sz w:val="24"/>
+          <w:szCs w:val="24"/>
+          <w:lang w:eastAsia="fr-FR"/>
+        </w:rPr>
+      </w:pPr>
+      <w:r>
+        <w:rPr>
+          <w:rFonts w:ascii="Helvetica" w:eastAsia="Times New Roman" w:hAnsi="Helvetica" w:cs="Arial"/>
+          <w:b/>
+          <w:bCs/>
+          <w:sz w:val="24"/>
+          <w:szCs w:val="24"/>
+          <w:lang w:eastAsia="fr-FR"/>
+        </w:rPr>
+        <w:t>Contact</w:t>
+      </w:r>
+    </w:p>
+    <w:p>
+      <w:pPr>
+        <w:spacing w:after="0" w:line="360" w:lineRule="auto"/>
+        <w:rPr>
+          <w:rFonts w:ascii="Helvetica" w:eastAsia="Times New Roman" w:hAnsi="Helvetica" w:cs="Helvetica"/>
+          <w:sz w:val="24"/>
+          <w:szCs w:val="24"/>
+          <w:lang w:eastAsia="fr-FR"/>
+        </w:rPr>
+      </w:pPr>
+    </w:p>
+    <w:p>
+      <w:pPr>
+        <w:pStyle w:val="Sansinterligne"/>
+        <w:spacing w:line="360" w:lineRule="auto"/>
+        <w:rPr>
+          <w:rFonts w:ascii="Helvetica" w:hAnsi="Helvetica" w:cs="Helvetica"/>
+          <w:sz w:val="24"/>
+          <w:szCs w:val="24"/>
+        </w:rPr>
+      </w:pPr>
+      <w:r>
+        <w:rPr>
+          <w:rFonts w:ascii="Helvetica" w:hAnsi="Helvetica" w:cs="Helvetica"/>
+          <w:sz w:val="24"/>
+          <w:szCs w:val="24"/>
+        </w:rPr>
+        <w:t>1 Avenue pasteur 33480 Castelnau de médoc / France</w:t>
+      </w:r>
+    </w:p>
+    <w:p>
+      <w:pPr>
+        <w:pStyle w:val="Sansinterligne"/>
+        <w:spacing w:line="360" w:lineRule="auto"/>
+        <w:rPr>
+          <w:rFonts w:ascii="Helvetica" w:hAnsi="Helvetica" w:cs="Helvetica"/>
+          <w:sz w:val="24"/>
+          <w:szCs w:val="24"/>
+        </w:rPr>
+      </w:pPr>
+      <w:r>
+        <w:rPr>
+          <w:rFonts w:ascii="Helvetica" w:hAnsi="Helvetica" w:cs="Helvetica"/>
+          <w:sz w:val="24"/>
+          <w:szCs w:val="24"/>
+        </w:rPr>
+        <w:t xml:space="preserve">05 57 09 11 40 </w:t>
+      </w:r>
+    </w:p>
+    <w:p>
+      <w:pPr>
+        <w:pStyle w:val="Sansinterligne"/>
+        <w:spacing w:line="360" w:lineRule="auto"/>
+        <w:rPr>
+          <w:rFonts w:ascii="Helvetica" w:hAnsi="Helvetica" w:cs="Helvetica"/>
+          <w:sz w:val="24"/>
+          <w:szCs w:val="24"/>
+        </w:rPr>
+      </w:pPr>
+      <w:r>
+        <w:rPr>
+          <w:rFonts w:ascii="Helvetica" w:hAnsi="Helvetica" w:cs="Helvetica"/>
+          <w:sz w:val="24"/>
+          <w:szCs w:val="24"/>
+        </w:rPr>
+        <w:t>escale.tierslieu@gmail.com</w:t>
+      </w:r>
+    </w:p>
+    <w:p>
+      <w:pPr>
+        <w:spacing w:after="0" w:line="360" w:lineRule="auto"/>
+        <w:rPr>
+          <w:rFonts w:ascii="Helvetica" w:eastAsia="Times New Roman" w:hAnsi="Helvetica" w:cs="Arial"/>
+          <w:sz w:val="24"/>
+          <w:szCs w:val="24"/>
+          <w:lang w:eastAsia="fr-FR"/>
+        </w:rPr>
+      </w:pPr>
+    </w:p>
+    <w:p>
+      <w:pPr>
+        <w:spacing w:after="0" w:line="360" w:lineRule="auto"/>
+        <w:rPr>
+          <w:rFonts w:ascii="Helvetica" w:eastAsia="Times New Roman" w:hAnsi="Helvetica" w:cs="Arial"/>
+          <w:sz w:val="24"/>
+          <w:szCs w:val="24"/>
           <w:lang w:eastAsia="fr-FR"/>
         </w:rPr>
       </w:pPr>
@@ -127,18 +481,21 @@
           <w:u w:val="single"/>
           <w:lang w:eastAsia="fr-FR"/>
         </w:rPr>
-        <w:t>L’Escale Tiers-Lieu</w:t>
-      </w:r>
-      <w:r>
-        <w:rPr>
-          <w:rFonts w:ascii="Helvetica" w:eastAsia="Times New Roman" w:hAnsi="Helvetica" w:cs="Times New Roman"/>
+        <w:t>L’équipe gestionnaire du projet</w:t>
+      </w:r>
+    </w:p>
+    <w:p>
+      <w:pPr>
+        <w:spacing w:after="0" w:line="360" w:lineRule="auto"/>
+        <w:jc w:val="center"/>
+        <w:rPr>
+          <w:rFonts w:ascii="Helvetica" w:eastAsia="Times New Roman" w:hAnsi="Helvetica" w:cs="Arial"/>
           <w:sz w:val="24"/>
           <w:szCs w:val="24"/>
           <w:u w:val="single"/>
           <w:lang w:eastAsia="fr-FR"/>
         </w:rPr>
-        <w:br/>
-      </w:r>
+      </w:pPr>
     </w:p>
     <w:p>
       <w:pPr>
@@ -161,18 +518,7 @@
           <w:szCs w:val="24"/>
           <w:lang w:eastAsia="fr-FR"/>
         </w:rPr>
-        <w:t>Repr</w:t>
-      </w:r>
-      <w:r>
-        <w:rPr>
-          <w:rFonts w:ascii="Helvetica" w:eastAsia="Times New Roman" w:hAnsi="Helvetica" w:cs="Arial"/>
-          <w:b/>
-          <w:bCs/>
-          <w:sz w:val="24"/>
-          <w:szCs w:val="24"/>
-          <w:lang w:eastAsia="fr-FR"/>
-        </w:rPr>
-        <w:t>ésentantes</w:t>
+        <w:t>Membres</w:t>
       </w:r>
     </w:p>
     <w:p>
@@ -203,34 +549,43 @@
           <w:szCs w:val="24"/>
           <w:lang w:eastAsia="fr-FR"/>
         </w:rPr>
-        <w:t xml:space="preserve">Pierrine </w:t>
-      </w:r>
-      <w:r>
-        <w:rPr>
-          <w:rFonts w:ascii="Helvetica" w:eastAsia="Times New Roman" w:hAnsi="Helvetica" w:cs="Arial"/>
-          <w:sz w:val="24"/>
-          <w:szCs w:val="24"/>
-          <w:lang w:eastAsia="fr-FR"/>
-        </w:rPr>
-        <w:t>Godelier : présidente de l’association l’Escal</w:t>
-      </w:r>
-      <w:r>
-        <w:rPr>
-          <w:rFonts w:ascii="Helvetica" w:eastAsia="Times New Roman" w:hAnsi="Helvetica" w:cs="Arial"/>
-          <w:sz w:val="24"/>
-          <w:szCs w:val="24"/>
-          <w:lang w:eastAsia="fr-FR"/>
-        </w:rPr>
-        <w:t>e</w:t>
-      </w:r>
-      <w:r>
-        <w:rPr>
-          <w:rFonts w:ascii="Helvetica" w:eastAsia="Times New Roman" w:hAnsi="Helvetica" w:cs="Arial"/>
-          <w:sz w:val="24"/>
-          <w:szCs w:val="24"/>
-          <w:lang w:eastAsia="fr-FR"/>
-        </w:rPr>
-        <w:t xml:space="preserve"> Tiers-Lieu</w:t>
+        <w:t xml:space="preserve">Nicolas Garcia : </w:t>
+      </w:r>
+      <w:r>
+        <w:rPr>
+          <w:rFonts w:ascii="Helvetica" w:eastAsia="Times New Roman" w:hAnsi="Helvetica" w:cs="Arial"/>
+          <w:sz w:val="24"/>
+          <w:szCs w:val="24"/>
+          <w:lang w:eastAsia="fr-FR"/>
+        </w:rPr>
+        <w:t>c</w:t>
+      </w:r>
+      <w:r>
+        <w:rPr>
+          <w:rFonts w:ascii="Helvetica" w:eastAsia="Times New Roman" w:hAnsi="Helvetica" w:cs="Arial"/>
+          <w:sz w:val="24"/>
+          <w:szCs w:val="24"/>
+          <w:lang w:eastAsia="fr-FR"/>
+        </w:rPr>
+        <w:t>hef de projet/</w:t>
+      </w:r>
+      <w:r>
+        <w:rPr>
+          <w:rFonts w:ascii="Helvetica" w:eastAsia="Times New Roman" w:hAnsi="Helvetica" w:cs="Arial"/>
+          <w:sz w:val="24"/>
+          <w:szCs w:val="24"/>
+          <w:lang w:eastAsia="fr-FR"/>
+        </w:rPr>
+        <w:t>d</w:t>
+      </w:r>
+      <w:r>
+        <w:rPr>
+          <w:rFonts w:ascii="Helvetica" w:eastAsia="Times New Roman" w:hAnsi="Helvetica" w:cs="Arial"/>
+          <w:sz w:val="24"/>
+          <w:szCs w:val="24"/>
+          <w:lang w:eastAsia="fr-FR"/>
+        </w:rPr>
+        <w:t>éveloppeur web</w:t>
       </w:r>
     </w:p>
     <w:p>
@@ -250,7 +605,36 @@
           <w:szCs w:val="24"/>
           <w:lang w:eastAsia="fr-FR"/>
         </w:rPr>
-        <w:t>Christelle Lagouarde : secrétaire de l’association</w:t>
+        <w:t>Gwen-</w:t>
+      </w:r>
+      <w:proofErr w:type="spellStart"/>
+      <w:r>
+        <w:rPr>
+          <w:rFonts w:ascii="Helvetica" w:eastAsia="Times New Roman" w:hAnsi="Helvetica" w:cs="Arial"/>
+          <w:sz w:val="24"/>
+          <w:szCs w:val="24"/>
+          <w:lang w:eastAsia="fr-FR"/>
+        </w:rPr>
+        <w:t>H</w:t>
+      </w:r>
+      <w:r>
+        <w:rPr>
+          <w:rFonts w:ascii="Helvetica" w:eastAsia="Times New Roman" w:hAnsi="Helvetica" w:cs="Arial"/>
+          <w:sz w:val="24"/>
+          <w:szCs w:val="24"/>
+          <w:lang w:eastAsia="fr-FR"/>
+        </w:rPr>
+        <w:t>aël</w:t>
+      </w:r>
+      <w:proofErr w:type="spellEnd"/>
+      <w:r>
+        <w:rPr>
+          <w:rFonts w:ascii="Helvetica" w:eastAsia="Times New Roman" w:hAnsi="Helvetica" w:cs="Arial"/>
+          <w:sz w:val="24"/>
+          <w:szCs w:val="24"/>
+          <w:lang w:eastAsia="fr-FR"/>
+        </w:rPr>
+        <w:t xml:space="preserve"> Le Corre : développeur web</w:t>
       </w:r>
     </w:p>
     <w:p>
@@ -270,7 +654,7 @@
           <w:szCs w:val="24"/>
           <w:lang w:eastAsia="fr-FR"/>
         </w:rPr>
-        <w:t>Aurélie Maurin-Bergeon : adhérente et formatrice au Campus</w:t>
+        <w:t xml:space="preserve">Samuel Barre : développeur web </w:t>
       </w:r>
     </w:p>
     <w:p>
@@ -283,315 +667,25 @@
           <w:lang w:eastAsia="fr-FR"/>
         </w:rPr>
       </w:pPr>
-    </w:p>
-    <w:p>
-      <w:pPr>
-        <w:spacing w:after="0" w:line="360" w:lineRule="auto"/>
-        <w:rPr>
-          <w:rFonts w:ascii="Helvetica" w:eastAsia="Times New Roman" w:hAnsi="Helvetica" w:cs="Arial"/>
-          <w:b/>
-          <w:bCs/>
-          <w:sz w:val="24"/>
-          <w:szCs w:val="24"/>
-          <w:lang w:eastAsia="fr-FR"/>
-        </w:rPr>
-      </w:pPr>
-      <w:r>
-        <w:rPr>
-          <w:rFonts w:ascii="Helvetica" w:eastAsia="Times New Roman" w:hAnsi="Helvetica" w:cs="Arial"/>
-          <w:b/>
-          <w:bCs/>
-          <w:sz w:val="24"/>
-          <w:szCs w:val="24"/>
-          <w:lang w:eastAsia="fr-FR"/>
-        </w:rPr>
-        <w:t>Contact</w:t>
-      </w:r>
-    </w:p>
-    <w:p>
-      <w:pPr>
-        <w:spacing w:after="0" w:line="360" w:lineRule="auto"/>
-        <w:rPr>
-          <w:rFonts w:ascii="Helvetica" w:eastAsia="Times New Roman" w:hAnsi="Helvetica" w:cs="Helvetica"/>
-          <w:sz w:val="24"/>
-          <w:szCs w:val="24"/>
-          <w:lang w:eastAsia="fr-FR"/>
-        </w:rPr>
-      </w:pPr>
-    </w:p>
-    <w:p>
-      <w:pPr>
-        <w:pStyle w:val="Sansinterligne"/>
-        <w:spacing w:line="360" w:lineRule="auto"/>
-        <w:rPr>
-          <w:rFonts w:ascii="Helvetica" w:hAnsi="Helvetica" w:cs="Helvetica"/>
-          <w:sz w:val="24"/>
-          <w:szCs w:val="24"/>
-        </w:rPr>
-      </w:pPr>
-      <w:r>
-        <w:rPr>
-          <w:rFonts w:ascii="Helvetica" w:hAnsi="Helvetica" w:cs="Helvetica"/>
-          <w:sz w:val="24"/>
-          <w:szCs w:val="24"/>
-        </w:rPr>
-        <w:t>1 Avenue pasteur 33480 Castelnau de médoc / France</w:t>
-      </w:r>
-    </w:p>
-    <w:p>
-      <w:pPr>
-        <w:pStyle w:val="Sansinterligne"/>
-        <w:spacing w:line="360" w:lineRule="auto"/>
-        <w:rPr>
-          <w:rFonts w:ascii="Helvetica" w:hAnsi="Helvetica" w:cs="Helvetica"/>
-          <w:sz w:val="24"/>
-          <w:szCs w:val="24"/>
-        </w:rPr>
-      </w:pPr>
-      <w:r>
-        <w:rPr>
-          <w:rFonts w:ascii="Helvetica" w:hAnsi="Helvetica" w:cs="Helvetica"/>
-          <w:sz w:val="24"/>
-          <w:szCs w:val="24"/>
-        </w:rPr>
-        <w:t xml:space="preserve">05 57 09 11 40 </w:t>
-      </w:r>
-    </w:p>
-    <w:p>
-      <w:pPr>
-        <w:pStyle w:val="Sansinterligne"/>
-        <w:spacing w:line="360" w:lineRule="auto"/>
-        <w:rPr>
-          <w:rFonts w:ascii="Helvetica" w:hAnsi="Helvetica" w:cs="Helvetica"/>
-          <w:sz w:val="24"/>
-          <w:szCs w:val="24"/>
-        </w:rPr>
-      </w:pPr>
-      <w:r>
-        <w:rPr>
-          <w:rFonts w:ascii="Helvetica" w:hAnsi="Helvetica" w:cs="Helvetica"/>
-          <w:sz w:val="24"/>
-          <w:szCs w:val="24"/>
-        </w:rPr>
-        <w:t>escale.tierslieu@gmail.com</w:t>
-      </w:r>
-    </w:p>
-    <w:p>
-      <w:pPr>
-        <w:spacing w:after="0" w:line="360" w:lineRule="auto"/>
-        <w:rPr>
-          <w:rFonts w:ascii="Helvetica" w:eastAsia="Times New Roman" w:hAnsi="Helvetica" w:cs="Arial"/>
-          <w:sz w:val="24"/>
-          <w:szCs w:val="24"/>
-          <w:lang w:eastAsia="fr-FR"/>
-        </w:rPr>
-      </w:pPr>
-    </w:p>
-    <w:p>
-      <w:pPr>
-        <w:spacing w:after="0" w:line="360" w:lineRule="auto"/>
-        <w:rPr>
-          <w:rFonts w:ascii="Helvetica" w:eastAsia="Times New Roman" w:hAnsi="Helvetica" w:cs="Arial"/>
-          <w:sz w:val="24"/>
-          <w:szCs w:val="24"/>
-          <w:lang w:eastAsia="fr-FR"/>
-        </w:rPr>
-      </w:pPr>
-    </w:p>
-    <w:p>
-      <w:pPr>
-        <w:spacing w:after="0" w:line="360" w:lineRule="auto"/>
-        <w:jc w:val="center"/>
-        <w:rPr>
-          <w:rFonts w:ascii="Helvetica" w:eastAsia="Times New Roman" w:hAnsi="Helvetica" w:cs="Arial"/>
-          <w:sz w:val="24"/>
-          <w:szCs w:val="24"/>
-          <w:u w:val="single"/>
-          <w:lang w:eastAsia="fr-FR"/>
-        </w:rPr>
-      </w:pPr>
-      <w:r>
-        <w:rPr>
-          <w:rFonts w:ascii="Helvetica" w:eastAsia="Times New Roman" w:hAnsi="Helvetica" w:cs="Arial"/>
-          <w:sz w:val="24"/>
-          <w:szCs w:val="24"/>
-          <w:u w:val="single"/>
-          <w:lang w:eastAsia="fr-FR"/>
-        </w:rPr>
-        <w:t>L’équipe gestionnaire du projet</w:t>
-      </w:r>
-    </w:p>
-    <w:p>
-      <w:pPr>
-        <w:spacing w:after="0" w:line="360" w:lineRule="auto"/>
-        <w:jc w:val="center"/>
-        <w:rPr>
-          <w:rFonts w:ascii="Helvetica" w:eastAsia="Times New Roman" w:hAnsi="Helvetica" w:cs="Arial"/>
-          <w:sz w:val="24"/>
-          <w:szCs w:val="24"/>
-          <w:u w:val="single"/>
-          <w:lang w:eastAsia="fr-FR"/>
-        </w:rPr>
-      </w:pPr>
-    </w:p>
-    <w:p>
-      <w:pPr>
-        <w:spacing w:after="0" w:line="360" w:lineRule="auto"/>
-        <w:rPr>
-          <w:rFonts w:ascii="Helvetica" w:eastAsia="Times New Roman" w:hAnsi="Helvetica" w:cs="Arial"/>
-          <w:b/>
-          <w:bCs/>
-          <w:sz w:val="24"/>
-          <w:szCs w:val="24"/>
-          <w:lang w:eastAsia="fr-FR"/>
-        </w:rPr>
-      </w:pPr>
-      <w:r>
-        <w:rPr>
-          <w:rFonts w:ascii="Helvetica" w:eastAsia="Times New Roman" w:hAnsi="Helvetica" w:cs="Arial"/>
-          <w:b/>
-          <w:bCs/>
-          <w:sz w:val="24"/>
-          <w:szCs w:val="24"/>
-          <w:lang w:eastAsia="fr-FR"/>
-        </w:rPr>
-        <w:t>Membres</w:t>
-      </w:r>
-    </w:p>
-    <w:p>
-      <w:pPr>
-        <w:spacing w:after="0" w:line="360" w:lineRule="auto"/>
-        <w:rPr>
-          <w:rFonts w:ascii="Helvetica" w:eastAsia="Times New Roman" w:hAnsi="Helvetica" w:cs="Arial"/>
-          <w:sz w:val="24"/>
-          <w:szCs w:val="24"/>
-          <w:lang w:eastAsia="fr-FR"/>
-        </w:rPr>
-      </w:pPr>
-    </w:p>
-    <w:p>
-      <w:pPr>
-        <w:spacing w:after="0" w:line="360" w:lineRule="auto"/>
-        <w:rPr>
-          <w:rFonts w:ascii="Helvetica" w:eastAsia="Times New Roman" w:hAnsi="Helvetica" w:cs="Arial"/>
-          <w:sz w:val="24"/>
-          <w:szCs w:val="24"/>
-          <w:lang w:eastAsia="fr-FR"/>
-        </w:rPr>
-      </w:pPr>
-      <w:r>
-        <w:rPr>
-          <w:rFonts w:ascii="Helvetica" w:eastAsia="Times New Roman" w:hAnsi="Helvetica" w:cs="Arial"/>
-          <w:sz w:val="24"/>
-          <w:szCs w:val="24"/>
-          <w:lang w:eastAsia="fr-FR"/>
-        </w:rPr>
-        <w:t xml:space="preserve">Nicolas Garcia : </w:t>
-      </w:r>
-      <w:r>
-        <w:rPr>
-          <w:rFonts w:ascii="Helvetica" w:eastAsia="Times New Roman" w:hAnsi="Helvetica" w:cs="Arial"/>
-          <w:sz w:val="24"/>
-          <w:szCs w:val="24"/>
-          <w:lang w:eastAsia="fr-FR"/>
-        </w:rPr>
-        <w:t>c</w:t>
-      </w:r>
-      <w:r>
-        <w:rPr>
-          <w:rFonts w:ascii="Helvetica" w:eastAsia="Times New Roman" w:hAnsi="Helvetica" w:cs="Arial"/>
-          <w:sz w:val="24"/>
-          <w:szCs w:val="24"/>
-          <w:lang w:eastAsia="fr-FR"/>
-        </w:rPr>
-        <w:t>hef de projet/</w:t>
-      </w:r>
-      <w:r>
-        <w:rPr>
-          <w:rFonts w:ascii="Helvetica" w:eastAsia="Times New Roman" w:hAnsi="Helvetica" w:cs="Arial"/>
-          <w:sz w:val="24"/>
-          <w:szCs w:val="24"/>
-          <w:lang w:eastAsia="fr-FR"/>
-        </w:rPr>
-        <w:t>d</w:t>
-      </w:r>
-      <w:r>
-        <w:rPr>
-          <w:rFonts w:ascii="Helvetica" w:eastAsia="Times New Roman" w:hAnsi="Helvetica" w:cs="Arial"/>
-          <w:sz w:val="24"/>
-          <w:szCs w:val="24"/>
-          <w:lang w:eastAsia="fr-FR"/>
-        </w:rPr>
-        <w:t>éveloppeur web</w:t>
-      </w:r>
-    </w:p>
-    <w:p>
-      <w:pPr>
-        <w:spacing w:after="0" w:line="360" w:lineRule="auto"/>
-        <w:rPr>
-          <w:rFonts w:ascii="Helvetica" w:eastAsia="Times New Roman" w:hAnsi="Helvetica" w:cs="Arial"/>
-          <w:sz w:val="24"/>
-          <w:szCs w:val="24"/>
-          <w:lang w:eastAsia="fr-FR"/>
-        </w:rPr>
-      </w:pPr>
-      <w:r>
-        <w:rPr>
-          <w:rFonts w:ascii="Helvetica" w:eastAsia="Times New Roman" w:hAnsi="Helvetica" w:cs="Arial"/>
-          <w:sz w:val="24"/>
-          <w:szCs w:val="24"/>
-          <w:lang w:eastAsia="fr-FR"/>
-        </w:rPr>
-        <w:t>Gwen-H</w:t>
-      </w:r>
-      <w:r>
-        <w:rPr>
-          <w:rFonts w:ascii="Helvetica" w:eastAsia="Times New Roman" w:hAnsi="Helvetica" w:cs="Arial"/>
-          <w:sz w:val="24"/>
-          <w:szCs w:val="24"/>
-          <w:lang w:eastAsia="fr-FR"/>
-        </w:rPr>
-        <w:t>aël Le Corre : développeur web</w:t>
-      </w:r>
-    </w:p>
-    <w:p>
-      <w:pPr>
-        <w:spacing w:after="0" w:line="360" w:lineRule="auto"/>
-        <w:rPr>
-          <w:rFonts w:ascii="Helvetica" w:eastAsia="Times New Roman" w:hAnsi="Helvetica" w:cs="Arial"/>
-          <w:sz w:val="24"/>
-          <w:szCs w:val="24"/>
-          <w:lang w:eastAsia="fr-FR"/>
-        </w:rPr>
-      </w:pPr>
-      <w:r>
-        <w:rPr>
-          <w:rFonts w:ascii="Helvetica" w:eastAsia="Times New Roman" w:hAnsi="Helvetica" w:cs="Arial"/>
-          <w:sz w:val="24"/>
-          <w:szCs w:val="24"/>
-          <w:lang w:eastAsia="fr-FR"/>
-        </w:rPr>
-        <w:t xml:space="preserve">Samuel Barre : développeur web </w:t>
-      </w:r>
-    </w:p>
-    <w:p>
-      <w:pPr>
-        <w:spacing w:after="0" w:line="360" w:lineRule="auto"/>
-        <w:rPr>
-          <w:rFonts w:ascii="Helvetica" w:eastAsia="Times New Roman" w:hAnsi="Helvetica" w:cs="Arial"/>
-          <w:sz w:val="24"/>
-          <w:szCs w:val="24"/>
-          <w:lang w:eastAsia="fr-FR"/>
-        </w:rPr>
-      </w:pPr>
-      <w:r>
-        <w:rPr>
-          <w:rFonts w:ascii="Helvetica" w:eastAsia="Times New Roman" w:hAnsi="Helvetica" w:cs="Arial"/>
-          <w:sz w:val="24"/>
-          <w:szCs w:val="24"/>
-          <w:lang w:eastAsia="fr-FR"/>
-        </w:rPr>
-        <w:t xml:space="preserve">Melwyne Mouroux : développeuse web </w:t>
+      <w:proofErr w:type="spellStart"/>
+      <w:r>
+        <w:rPr>
+          <w:rFonts w:ascii="Helvetica" w:eastAsia="Times New Roman" w:hAnsi="Helvetica" w:cs="Arial"/>
+          <w:sz w:val="24"/>
+          <w:szCs w:val="24"/>
+          <w:lang w:eastAsia="fr-FR"/>
+        </w:rPr>
+        <w:t>Melwyne</w:t>
+      </w:r>
+      <w:proofErr w:type="spellEnd"/>
+      <w:r>
+        <w:rPr>
+          <w:rFonts w:ascii="Helvetica" w:eastAsia="Times New Roman" w:hAnsi="Helvetica" w:cs="Arial"/>
+          <w:sz w:val="24"/>
+          <w:szCs w:val="24"/>
+          <w:lang w:eastAsia="fr-FR"/>
+        </w:rPr>
+        <w:t xml:space="preserve"> Mouroux : développeuse web </w:t>
       </w:r>
     </w:p>
     <w:p>
@@ -869,7 +963,25 @@
           <w:sz w:val="24"/>
           <w:szCs w:val="24"/>
         </w:rPr>
-        <w:t>L’association a pour but de dynamiser le territoire de la communauté de communes Médullienne, en gérant et animant le tiers-lieu.</w:t>
+        <w:t xml:space="preserve">L’association a pour but de dynamiser le territoire de la communauté de communes </w:t>
+      </w:r>
+      <w:proofErr w:type="spellStart"/>
+      <w:r>
+        <w:rPr>
+          <w:rFonts w:ascii="Helvetica" w:hAnsi="Helvetica" w:cs="Helvetica"/>
+          <w:sz w:val="24"/>
+          <w:szCs w:val="24"/>
+        </w:rPr>
+        <w:t>Médullienne</w:t>
+      </w:r>
+      <w:proofErr w:type="spellEnd"/>
+      <w:r>
+        <w:rPr>
+          <w:rFonts w:ascii="Helvetica" w:hAnsi="Helvetica" w:cs="Helvetica"/>
+          <w:sz w:val="24"/>
+          <w:szCs w:val="24"/>
+        </w:rPr>
+        <w:t>, en gérant et animant le tiers-lieu.</w:t>
       </w:r>
     </w:p>
     <w:p>
@@ -1352,13 +1464,27 @@
         <w:rPr>
           <w:rFonts w:ascii="Helvetica" w:hAnsi="Helvetica"/>
         </w:rPr>
-        <w:t>pter la charte</w:t>
-      </w:r>
+        <w:t xml:space="preserve">pter </w:t>
+      </w:r>
+      <w:proofErr w:type="gramStart"/>
       <w:r>
         <w:rPr>
           <w:rFonts w:ascii="Helvetica" w:hAnsi="Helvetica"/>
         </w:rPr>
-        <w:t xml:space="preserve"> adhérent directement </w:t>
+        <w:t>la charte</w:t>
+      </w:r>
+      <w:r>
+        <w:rPr>
+          <w:rFonts w:ascii="Helvetica" w:hAnsi="Helvetica"/>
+        </w:rPr>
+        <w:t xml:space="preserve"> adhérent</w:t>
+      </w:r>
+      <w:proofErr w:type="gramEnd"/>
+      <w:r>
+        <w:rPr>
+          <w:rFonts w:ascii="Helvetica" w:hAnsi="Helvetica"/>
+        </w:rPr>
+        <w:t xml:space="preserve"> directement </w:t>
       </w:r>
       <w:r>
         <w:rPr>
@@ -2557,7 +2683,27 @@
           <w:sz w:val="24"/>
           <w:szCs w:val="24"/>
         </w:rPr>
-        <w:t>URL à titre d’exemple: « J’aimerais que mon site ressemble à celui-ci. »</w:t>
+        <w:t xml:space="preserve">URL à titre </w:t>
+      </w:r>
+      <w:proofErr w:type="gramStart"/>
+      <w:r>
+        <w:rPr>
+          <w:rStyle w:val="markedcontent"/>
+          <w:rFonts w:ascii="Helvetica" w:hAnsi="Helvetica" w:cs="Helvetica"/>
+          <w:sz w:val="24"/>
+          <w:szCs w:val="24"/>
+        </w:rPr>
+        <w:t>d’exemple:</w:t>
+      </w:r>
+      <w:proofErr w:type="gramEnd"/>
+      <w:r>
+        <w:rPr>
+          <w:rStyle w:val="markedcontent"/>
+          <w:rFonts w:ascii="Helvetica" w:hAnsi="Helvetica" w:cs="Helvetica"/>
+          <w:sz w:val="24"/>
+          <w:szCs w:val="24"/>
+        </w:rPr>
+        <w:t xml:space="preserve"> « J’aimerais que mon site ressemble à celui-ci. »</w:t>
       </w:r>
     </w:p>
     <w:p>
@@ -2664,7 +2810,47 @@
           <w:sz w:val="24"/>
           <w:szCs w:val="24"/>
         </w:rPr>
-        <w:t>(Exemple : du Card, du Flat ou du Material design, l’utilisation de Long scroll etc..). Ici encore,</w:t>
+        <w:t xml:space="preserve">(Exemple : du </w:t>
+      </w:r>
+      <w:proofErr w:type="spellStart"/>
+      <w:r>
+        <w:rPr>
+          <w:rStyle w:val="markedcontent"/>
+          <w:rFonts w:ascii="Helvetica" w:hAnsi="Helvetica" w:cs="Helvetica"/>
+          <w:sz w:val="24"/>
+          <w:szCs w:val="24"/>
+        </w:rPr>
+        <w:t>Card</w:t>
+      </w:r>
+      <w:proofErr w:type="spellEnd"/>
+      <w:r>
+        <w:rPr>
+          <w:rStyle w:val="markedcontent"/>
+          <w:rFonts w:ascii="Helvetica" w:hAnsi="Helvetica" w:cs="Helvetica"/>
+          <w:sz w:val="24"/>
+          <w:szCs w:val="24"/>
+        </w:rPr>
+        <w:t xml:space="preserve">, du Flat ou du </w:t>
+      </w:r>
+      <w:proofErr w:type="spellStart"/>
+      <w:r>
+        <w:rPr>
+          <w:rStyle w:val="markedcontent"/>
+          <w:rFonts w:ascii="Helvetica" w:hAnsi="Helvetica" w:cs="Helvetica"/>
+          <w:sz w:val="24"/>
+          <w:szCs w:val="24"/>
+        </w:rPr>
+        <w:t>Material</w:t>
+      </w:r>
+      <w:proofErr w:type="spellEnd"/>
+      <w:r>
+        <w:rPr>
+          <w:rStyle w:val="markedcontent"/>
+          <w:rFonts w:ascii="Helvetica" w:hAnsi="Helvetica" w:cs="Helvetica"/>
+          <w:sz w:val="24"/>
+          <w:szCs w:val="24"/>
+        </w:rPr>
+        <w:t xml:space="preserve"> design, l’utilisation de Long scroll etc..). Ici encore,</w:t>
       </w:r>
       <w:r>
         <w:rPr>
@@ -3097,6 +3283,7 @@
           <w:lang w:eastAsia="fr-FR"/>
         </w:rPr>
       </w:pPr>
+      <w:proofErr w:type="gramStart"/>
       <w:r>
         <w:rPr>
           <w:rFonts w:ascii="Arial" w:hAnsi="Arial" w:cs="Arial"/>
@@ -3104,7 +3291,17 @@
           <w:szCs w:val="25"/>
           <w:shd w:val="clear" w:color="auto" w:fill="FAF9F8"/>
         </w:rPr>
-        <w:t>la solution proposée (captures-écran, focus sur l’arborescence, mise en page de la HOME PAGE, agencement des pages internes (maquettes et prototypage) et mentions légales de tout site internet)</w:t>
+        <w:t>la</w:t>
+      </w:r>
+      <w:proofErr w:type="gramEnd"/>
+      <w:r>
+        <w:rPr>
+          <w:rFonts w:ascii="Arial" w:hAnsi="Arial" w:cs="Arial"/>
+          <w:sz w:val="25"/>
+          <w:szCs w:val="25"/>
+          <w:shd w:val="clear" w:color="auto" w:fill="FAF9F8"/>
+        </w:rPr>
+        <w:t xml:space="preserve"> solution proposée (captures-écran, focus sur l’arborescence, mise en page de la HOME PAGE, agencement des pages internes (maquettes et prototypage) et mentions légales de tout site internet)</w:t>
       </w:r>
     </w:p>
     <w:p>
@@ -3367,16 +3564,36 @@
           <w:szCs w:val="24"/>
           <w:lang w:eastAsia="fr-FR"/>
         </w:rPr>
-        <w:t>ne sera fonctionnel que lorsqu’une équipe back</w:t>
-      </w:r>
-      <w:r>
-        <w:rPr>
-          <w:rFonts w:ascii="Helvetica" w:eastAsia="Times New Roman" w:hAnsi="Helvetica" w:cs="Times New Roman"/>
-          <w:sz w:val="24"/>
-          <w:szCs w:val="24"/>
-          <w:lang w:eastAsia="fr-FR"/>
-        </w:rPr>
-        <w:t xml:space="preserve">-end </w:t>
+        <w:t xml:space="preserve">ne sera fonctionnel que lorsqu’une équipe </w:t>
+      </w:r>
+      <w:proofErr w:type="spellStart"/>
+      <w:r>
+        <w:rPr>
+          <w:rFonts w:ascii="Helvetica" w:eastAsia="Times New Roman" w:hAnsi="Helvetica" w:cs="Times New Roman"/>
+          <w:sz w:val="24"/>
+          <w:szCs w:val="24"/>
+          <w:lang w:eastAsia="fr-FR"/>
+        </w:rPr>
+        <w:t>back</w:t>
+      </w:r>
+      <w:r>
+        <w:rPr>
+          <w:rFonts w:ascii="Helvetica" w:eastAsia="Times New Roman" w:hAnsi="Helvetica" w:cs="Times New Roman"/>
+          <w:sz w:val="24"/>
+          <w:szCs w:val="24"/>
+          <w:lang w:eastAsia="fr-FR"/>
+        </w:rPr>
+        <w:t>-end</w:t>
+      </w:r>
+      <w:proofErr w:type="spellEnd"/>
+      <w:r>
+        <w:rPr>
+          <w:rFonts w:ascii="Helvetica" w:eastAsia="Times New Roman" w:hAnsi="Helvetica" w:cs="Times New Roman"/>
+          <w:sz w:val="24"/>
+          <w:szCs w:val="24"/>
+          <w:lang w:eastAsia="fr-FR"/>
+        </w:rPr>
+        <w:t xml:space="preserve"> </w:t>
       </w:r>
       <w:r>
         <w:rPr>
@@ -3999,7 +4216,17 @@
           <w:szCs w:val="24"/>
           <w:lang w:eastAsia="fr-FR"/>
         </w:rPr>
-        <w:t>déjà existant, nous ne nous occupons pas du nom de domaine ni de l’hébergement.</w:t>
+        <w:t xml:space="preserve">déjà existant, nous ne nous occupons pas du nom de domaine ni de </w:t>
+      </w:r>
+      <w:proofErr w:type="gramStart"/>
+      <w:r>
+        <w:rPr>
+          <w:rFonts w:ascii="Helvetica" w:eastAsia="Times New Roman" w:hAnsi="Helvetica" w:cs="Times New Roman"/>
+          <w:sz w:val="24"/>
+          <w:szCs w:val="24"/>
+          <w:lang w:eastAsia="fr-FR"/>
+        </w:rPr>
+        <w:t>l’hébergement.</w:t>
       </w:r>
       <w:r>
         <w:rPr>
@@ -4010,6 +4237,7 @@
         </w:rPr>
         <w:t>.</w:t>
       </w:r>
+      <w:proofErr w:type="gramEnd"/>
     </w:p>
     <w:p>
       <w:pPr>
@@ -6453,15 +6681,6 @@
 </file>
 
 <file path=customXml/item1.xml><?xml version="1.0" encoding="utf-8"?>
-<?mso-contentType ?>
-<FormTemplates xmlns="http://schemas.microsoft.com/sharepoint/v3/contenttype/forms">
-  <Display>DocumentLibraryForm</Display>
-  <Edit>DocumentLibraryForm</Edit>
-  <New>DocumentLibraryForm</New>
-</FormTemplates>
-</file>
-
-<file path=customXml/item2.xml><?xml version="1.0" encoding="utf-8"?>
 <ct:contentTypeSchema xmlns:ct="http://schemas.microsoft.com/office/2006/metadata/contentType" xmlns:ma="http://schemas.microsoft.com/office/2006/metadata/properties/metaAttributes" ct:_="" ma:_="" ma:contentTypeName="Document" ma:contentTypeID="0x01010081BFFE51122136478A287249A89988AB" ma:contentTypeVersion="9" ma:contentTypeDescription="Crée un document." ma:contentTypeScope="" ma:versionID="2ebda8c49a340a3401c05b1e28840e47">
   <xsd:schema xmlns:xsd="http://www.w3.org/2001/XMLSchema" xmlns:xs="http://www.w3.org/2001/XMLSchema" xmlns:p="http://schemas.microsoft.com/office/2006/metadata/properties" xmlns:ns2="ef801ed2-1408-428a-abb1-9eb777c9ce1f" xmlns:ns3="df8e1853-b8a8-4faf-9fd3-d5a885d6bd54" targetNamespace="http://schemas.microsoft.com/office/2006/metadata/properties" ma:root="true" ma:fieldsID="f8449f9351992df21c10fd1bbccd09df" ns2:_="" ns3:_="">
     <xsd:import namespace="ef801ed2-1408-428a-abb1-9eb777c9ce1f"/>
@@ -6654,11 +6873,16 @@
 </ct:contentTypeSchema>
 </file>
 
-<file path=customXml/item3.xml><?xml version="1.0" encoding="utf-8"?>
-<b:Sources xmlns:b="http://schemas.openxmlformats.org/officeDocument/2006/bibliography" xmlns="http://schemas.openxmlformats.org/officeDocument/2006/bibliography" SelectedStyle="\APASixthEditionOfficeOnline.xsl" StyleName="APA" Version="6"/>
+<file path=customXml/item2.xml><?xml version="1.0" encoding="utf-8"?>
+<?mso-contentType ?>
+<FormTemplates xmlns="http://schemas.microsoft.com/sharepoint/v3/contenttype/forms">
+  <Display>DocumentLibraryForm</Display>
+  <Edit>DocumentLibraryForm</Edit>
+  <New>DocumentLibraryForm</New>
+</FormTemplates>
 </file>
 
-<file path=customXml/item4.xml><?xml version="1.0" encoding="utf-8"?>
+<file path=customXml/item3.xml><?xml version="1.0" encoding="utf-8"?>
 <p:properties xmlns:p="http://schemas.microsoft.com/office/2006/metadata/properties" xmlns:xsi="http://www.w3.org/2001/XMLSchema-instance" xmlns:pc="http://schemas.microsoft.com/office/infopath/2007/PartnerControls">
   <documentManagement>
     <lcf76f155ced4ddcb4097134ff3c332f xmlns="df8e1853-b8a8-4faf-9fd3-d5a885d6bd54">
@@ -6668,15 +6892,11 @@
 </p:properties>
 </file>
 
-<file path=customXml/itemProps1.xml><?xml version="1.0" encoding="utf-8"?>
-<ds:datastoreItem xmlns:ds="http://schemas.openxmlformats.org/officeDocument/2006/customXml" ds:itemID="{CAF98123-B11C-4D86-B927-5D18D69D5998}">
-  <ds:schemaRefs>
-    <ds:schemaRef ds:uri="http://schemas.microsoft.com/sharepoint/v3/contenttype/forms"/>
-  </ds:schemaRefs>
-</ds:datastoreItem>
+<file path=customXml/item4.xml><?xml version="1.0" encoding="utf-8"?>
+<b:Sources xmlns:b="http://schemas.openxmlformats.org/officeDocument/2006/bibliography" xmlns="http://schemas.openxmlformats.org/officeDocument/2006/bibliography" SelectedStyle="\APASixthEditionOfficeOnline.xsl" StyleName="APA" Version="6"/>
 </file>
 
-<file path=customXml/itemProps2.xml><?xml version="1.0" encoding="utf-8"?>
+<file path=customXml/itemProps1.xml><?xml version="1.0" encoding="utf-8"?>
 <ds:datastoreItem xmlns:ds="http://schemas.openxmlformats.org/officeDocument/2006/customXml" ds:itemID="{52513505-B961-4446-B7AB-A46F57BBBE55}">
   <ds:schemaRefs>
     <ds:schemaRef ds:uri="http://schemas.microsoft.com/office/2006/metadata/contentType"/>
@@ -6695,27 +6915,28 @@
 </ds:datastoreItem>
 </file>
 
+<file path=customXml/itemProps2.xml><?xml version="1.0" encoding="utf-8"?>
+<ds:datastoreItem xmlns:ds="http://schemas.openxmlformats.org/officeDocument/2006/customXml" ds:itemID="{CAF98123-B11C-4D86-B927-5D18D69D5998}">
+  <ds:schemaRefs>
+    <ds:schemaRef ds:uri="http://schemas.microsoft.com/sharepoint/v3/contenttype/forms"/>
+  </ds:schemaRefs>
+</ds:datastoreItem>
+</file>
+
 <file path=customXml/itemProps3.xml><?xml version="1.0" encoding="utf-8"?>
+<ds:datastoreItem xmlns:ds="http://schemas.openxmlformats.org/officeDocument/2006/customXml" ds:itemID="{620AE146-2A6C-4011-92FE-E59C573F37C3}">
+  <ds:schemaRefs>
+    <ds:schemaRef ds:uri="http://schemas.microsoft.com/office/2006/metadata/properties"/>
+    <ds:schemaRef ds:uri="http://schemas.microsoft.com/office/infopath/2007/PartnerControls"/>
+    <ds:schemaRef ds:uri="df8e1853-b8a8-4faf-9fd3-d5a885d6bd54"/>
+  </ds:schemaRefs>
+</ds:datastoreItem>
+</file>
+
+<file path=customXml/itemProps4.xml><?xml version="1.0" encoding="utf-8"?>
 <ds:datastoreItem xmlns:ds="http://schemas.openxmlformats.org/officeDocument/2006/customXml" ds:itemID="{E78C2F38-AF3A-4CC7-A37E-369D05D34C7C}">
   <ds:schemaRefs>
     <ds:schemaRef ds:uri="http://schemas.openxmlformats.org/officeDocument/2006/bibliography"/>
   </ds:schemaRefs>
 </ds:datastoreItem>
-</file>
-
-<file path=customXml/itemProps4.xml><?xml version="1.0" encoding="utf-8"?>
-<ds:datastoreItem xmlns:ds="http://schemas.openxmlformats.org/officeDocument/2006/customXml" ds:itemID="{620AE146-2A6C-4011-92FE-E59C573F37C3}">
-  <ds:schemaRefs>
-    <ds:schemaRef ds:uri="http://schemas.microsoft.com/office/2006/metadata/properties"/>
-    <ds:schemaRef ds:uri="http://purl.org/dc/elements/1.1/"/>
-    <ds:schemaRef ds:uri="ef801ed2-1408-428a-abb1-9eb777c9ce1f"/>
-    <ds:schemaRef ds:uri="http://schemas.microsoft.com/office/2006/documentManagement/types"/>
-    <ds:schemaRef ds:uri="http://schemas.microsoft.com/office/infopath/2007/PartnerControls"/>
-    <ds:schemaRef ds:uri="http://purl.org/dc/terms/"/>
-    <ds:schemaRef ds:uri="http://schemas.openxmlformats.org/package/2006/metadata/core-properties"/>
-    <ds:schemaRef ds:uri="df8e1853-b8a8-4faf-9fd3-d5a885d6bd54"/>
-    <ds:schemaRef ds:uri="http://www.w3.org/XML/1998/namespace"/>
-    <ds:schemaRef ds:uri="http://purl.org/dc/dcmitype/"/>
-  </ds:schemaRefs>
-</ds:datastoreItem>
 </file>
</xml_diff>